<commit_message>
adding sra metadata files, moving sup files
</commit_message>
<xml_diff>
--- a/Data_Files/Supplemetary_Figs_Tables.docx
+++ b/Data_Files/Supplemetary_Figs_Tables.docx
@@ -43,16 +43,8 @@
         <w:rPr>
           <w:color w:val="000000"/>
         </w:rPr>
-        <w:t xml:space="preserve">Symbiosis modulates response to starvation in a model </w:t>
+        <w:t>Symbiosis modulates response to starvation in a model cnidarian</w:t>
       </w:r>
-      <w:proofErr w:type="gramStart"/>
-      <w:r>
-        <w:rPr>
-          <w:color w:val="000000"/>
-        </w:rPr>
-        <w:t>cnidarian</w:t>
-      </w:r>
-      <w:proofErr w:type="gramEnd"/>
     </w:p>
     <w:p>
       <w:pPr>

</xml_diff>